<commit_message>
Bổ sung phần Mở đầu cho báo cáo
</commit_message>
<xml_diff>
--- a/thesis/doc/cn_da22ttd_hagialoc_110122103_baocao.docx
+++ b/thesis/doc/cn_da22ttd_hagialoc_110122103_baocao.docx
@@ -3821,7 +3821,6 @@
         <w:pStyle w:val="content"/>
         <w:rPr>
           <w:bCs/>
-          <w:lang w:val="vi-VN"/>
         </w:rPr>
       </w:pPr>
       <w:r>
@@ -8912,8 +8911,6 @@
         </w:rPr>
         <w:fldChar w:fldCharType="end"/>
       </w:r>
-      <w:bookmarkStart w:id="1" w:name="_GoBack"/>
-      <w:bookmarkEnd w:id="1"/>
     </w:p>
     <w:p>
       <w:pPr>
@@ -10731,6 +10728,7 @@
           <w:rFonts w:asciiTheme="majorHAnsi" w:hAnsiTheme="majorHAnsi" w:cstheme="majorHAnsi"/>
           <w:sz w:val="24"/>
           <w:szCs w:val="24"/>
+          <w:lang w:val="en-US"/>
         </w:rPr>
       </w:pPr>
       <w:r>
@@ -10752,458 +10750,690 @@
           <w:sz w:val="28"/>
           <w:szCs w:val="24"/>
         </w:rPr>
-        <w:t xml:space="preserve"> ĐỒ ÁN CƠ SỞ NGÀNH</w:t>
-      </w:r>
-    </w:p>
-    <w:p>
-      <w:pPr>
-        <w:pStyle w:val="content"/>
-        <w:ind w:firstLine="284"/>
-        <w:rPr>
-          <w:b/>
-          <w:bCs/>
-          <w:lang w:val="vi-VN"/>
-        </w:rPr>
-      </w:pPr>
-      <w:r>
-        <w:rPr>
-          <w:b/>
-          <w:bCs/>
-          <w:lang w:val="vi-VN"/>
-        </w:rPr>
-        <w:t>Vấn đề cần nghiên cứu</w:t>
-      </w:r>
-    </w:p>
-    <w:p>
-      <w:pPr>
-        <w:pStyle w:val="content"/>
-      </w:pPr>
-      <w:r>
-        <w:t>Thiết kế hệ thống chia sẻ tài liệu học tập và hỏi đáp giữa sinh viên</w:t>
-      </w:r>
-      <w:r>
-        <w:t>.</w:t>
-      </w:r>
-    </w:p>
-    <w:p>
-      <w:pPr>
-        <w:pStyle w:val="content"/>
-        <w:ind w:firstLine="284"/>
-        <w:rPr>
-          <w:b/>
-          <w:bCs/>
-          <w:lang w:val="vi-VN"/>
-        </w:rPr>
-      </w:pPr>
-      <w:r>
-        <w:rPr>
-          <w:b/>
-          <w:bCs/>
-          <w:lang w:val="vi-VN"/>
-        </w:rPr>
-        <w:t>Các hướng tiếp cận</w:t>
-      </w:r>
-    </w:p>
-    <w:p>
-      <w:pPr>
-        <w:pStyle w:val="content"/>
-        <w:rPr>
-          <w:szCs w:val="26"/>
-          <w:lang w:val="vi-VN"/>
-        </w:rPr>
-      </w:pPr>
-      <w:r>
-        <w:rPr>
-          <w:szCs w:val="26"/>
-          <w:lang w:val="vi-VN"/>
-        </w:rPr>
-        <w:t>Tiến hành tìm hiểu một số trang</w:t>
-      </w:r>
-      <w:r>
-        <w:rPr>
-          <w:szCs w:val="26"/>
-          <w:lang w:val="vi-VN"/>
-        </w:rPr>
-        <w:t xml:space="preserve"> web</w:t>
-      </w:r>
-      <w:r>
-        <w:rPr>
-          <w:szCs w:val="26"/>
-          <w:lang w:val="vi-VN"/>
-        </w:rPr>
-        <w:t xml:space="preserve"> h</w:t>
-      </w:r>
-      <w:r>
-        <w:rPr>
-          <w:szCs w:val="26"/>
-        </w:rPr>
-        <w:t xml:space="preserve">oặc </w:t>
-      </w:r>
-      <w:r>
-        <w:rPr>
-          <w:szCs w:val="26"/>
-          <w:lang w:val="vi-VN"/>
-        </w:rPr>
-        <w:t xml:space="preserve">ứng dụng web </w:t>
-      </w:r>
-      <w:r>
-        <w:rPr>
-          <w:szCs w:val="26"/>
-          <w:lang w:val="vi-VN"/>
-        </w:rPr>
-        <w:t>về dịch vụ</w:t>
-      </w:r>
-      <w:r>
-        <w:rPr>
-          <w:szCs w:val="26"/>
-          <w:lang w:val="vi-VN"/>
-        </w:rPr>
-        <w:t>, tìm hiểu xem cách họ xây dụng mộ</w:t>
-      </w:r>
-      <w:r>
-        <w:rPr>
-          <w:szCs w:val="26"/>
-          <w:lang w:val="vi-VN"/>
-        </w:rPr>
-        <w:t xml:space="preserve">t trang </w:t>
-      </w:r>
-      <w:r>
-        <w:rPr>
-          <w:szCs w:val="26"/>
-        </w:rPr>
-        <w:t xml:space="preserve">web hoặc </w:t>
-      </w:r>
-      <w:r>
-        <w:rPr>
-          <w:szCs w:val="26"/>
-          <w:lang w:val="vi-VN"/>
-        </w:rPr>
-        <w:t>ứng dụng web, các thành phần phải có, các nền tảng</w:t>
-      </w:r>
-      <w:r>
-        <w:rPr>
-          <w:szCs w:val="26"/>
-        </w:rPr>
-        <w:t xml:space="preserve"> </w:t>
-      </w:r>
-      <w:r>
-        <w:rPr>
-          <w:szCs w:val="26"/>
-          <w:lang w:val="vi-VN"/>
-        </w:rPr>
-        <w:t xml:space="preserve">để thiết kế và đưa nó vào thực </w:t>
-      </w:r>
-      <w:r>
-        <w:rPr>
-          <w:szCs w:val="26"/>
-          <w:lang w:val="vi-VN"/>
-        </w:rPr>
-        <w:t>tiễn.</w:t>
-      </w:r>
-    </w:p>
-    <w:p>
-      <w:pPr>
-        <w:pStyle w:val="content"/>
-        <w:ind w:firstLine="284"/>
-        <w:rPr>
-          <w:b/>
-          <w:bCs/>
-          <w:lang w:val="vi-VN"/>
-        </w:rPr>
-      </w:pPr>
-      <w:r>
-        <w:rPr>
-          <w:b/>
-          <w:bCs/>
-          <w:lang w:val="vi-VN"/>
-        </w:rPr>
-        <w:t xml:space="preserve">Cách giải quyết vấn đề </w:t>
-      </w:r>
-    </w:p>
-    <w:p>
-      <w:pPr>
-        <w:pStyle w:val="content"/>
-        <w:rPr>
-          <w:szCs w:val="26"/>
-          <w:lang w:val="vi-VN"/>
-        </w:rPr>
-      </w:pPr>
-      <w:r>
-        <w:rPr>
-          <w:szCs w:val="26"/>
-          <w:lang w:val="vi-VN"/>
-        </w:rPr>
-        <w:t>Tiến hành tìm hiểu các ứng dụng</w:t>
-      </w:r>
-      <w:r>
-        <w:rPr>
-          <w:szCs w:val="26"/>
-        </w:rPr>
-        <w:t xml:space="preserve">, </w:t>
-      </w:r>
-      <w:r>
-        <w:rPr>
-          <w:szCs w:val="26"/>
-          <w:lang w:val="vi-VN"/>
-        </w:rPr>
-        <w:t>phần mề</w:t>
-      </w:r>
-      <w:r>
-        <w:rPr>
-          <w:szCs w:val="26"/>
-          <w:lang w:val="vi-VN"/>
-        </w:rPr>
-        <w:t xml:space="preserve">m và </w:t>
-      </w:r>
-      <w:r>
-        <w:rPr>
-          <w:szCs w:val="26"/>
-          <w:lang w:val="vi-VN"/>
-        </w:rPr>
-        <w:t xml:space="preserve">ngôn ngữ lập trình để thiết kế ứng dụng web, những phần cần có của một ứng dụng </w:t>
-      </w:r>
-      <w:r>
-        <w:rPr>
-          <w:szCs w:val="26"/>
-          <w:lang w:val="vi-VN"/>
-        </w:rPr>
-        <w:t>web và</w:t>
-      </w:r>
-      <w:r>
-        <w:rPr>
-          <w:szCs w:val="26"/>
-          <w:lang w:val="vi-VN"/>
-        </w:rPr>
-        <w:t xml:space="preserve"> sử dụng </w:t>
-      </w:r>
-      <w:r>
-        <w:rPr>
-          <w:szCs w:val="26"/>
-        </w:rPr>
-        <w:t>NodeJS, ReactJS</w:t>
-      </w:r>
-      <w:r>
-        <w:rPr>
-          <w:szCs w:val="26"/>
-          <w:lang w:val="vi-VN"/>
-        </w:rPr>
-        <w:t xml:space="preserve"> và MySQL để tạo nền tảng cơ bản cho ứng dụng web, tiến hành</w:t>
-      </w:r>
-      <w:r>
-        <w:rPr>
-          <w:szCs w:val="26"/>
-        </w:rPr>
-        <w:t xml:space="preserve"> </w:t>
-      </w:r>
-      <w:r>
-        <w:rPr>
-          <w:szCs w:val="26"/>
-          <w:lang w:val="vi-VN"/>
-        </w:rPr>
-        <w:t xml:space="preserve">sửa lỗi </w:t>
-      </w:r>
-      <w:r>
-        <w:rPr>
-          <w:szCs w:val="26"/>
-          <w:lang w:val="vi-VN"/>
-        </w:rPr>
-        <w:br/>
-      </w:r>
-      <w:r>
-        <w:rPr>
-          <w:szCs w:val="26"/>
-          <w:lang w:val="vi-VN"/>
-        </w:rPr>
-        <w:t>có thể có trong quá trình nghiên cứu, kiểm nghiệm và nâng cấp theo thời gian.</w:t>
-      </w:r>
-    </w:p>
-    <w:p>
-      <w:pPr>
-        <w:pStyle w:val="content"/>
-        <w:ind w:firstLine="284"/>
-        <w:rPr>
-          <w:b/>
-          <w:bCs/>
-          <w:lang w:val="vi-VN"/>
-        </w:rPr>
-      </w:pPr>
-      <w:r>
-        <w:rPr>
-          <w:b/>
-          <w:bCs/>
-          <w:lang w:val="vi-VN"/>
-        </w:rPr>
-        <w:t>Kết quả đạt được</w:t>
-      </w:r>
-    </w:p>
-    <w:p>
-      <w:pPr>
-        <w:pStyle w:val="content"/>
-        <w:rPr>
-          <w:szCs w:val="26"/>
-          <w:lang w:val="vi-VN"/>
-        </w:rPr>
-      </w:pPr>
-      <w:r>
-        <w:rPr>
-          <w:szCs w:val="26"/>
-          <w:lang w:val="vi-VN"/>
-        </w:rPr>
-        <w:t xml:space="preserve">Tạo ra một </w:t>
-      </w:r>
-      <w:r>
-        <w:t>hệ thống chia sẻ tài liệu học tập và hỏi đáp giữa sinh viên</w:t>
-      </w:r>
-      <w:r>
-        <w:rPr>
-          <w:szCs w:val="26"/>
-          <w:lang w:val="vi-VN"/>
-        </w:rPr>
-        <w:t xml:space="preserve"> với </w:t>
-      </w:r>
-      <w:r>
-        <w:rPr>
-          <w:szCs w:val="26"/>
-          <w:lang w:val="vi-VN"/>
-        </w:rPr>
-        <w:br/>
-      </w:r>
-      <w:r>
-        <w:rPr>
-          <w:szCs w:val="26"/>
-          <w:lang w:val="vi-VN"/>
-        </w:rPr>
-        <w:t>đầy đủ chứ</w:t>
-      </w:r>
-      <w:r>
-        <w:rPr>
-          <w:szCs w:val="26"/>
-          <w:lang w:val="vi-VN"/>
-        </w:rPr>
-        <w:t>c năng</w:t>
-      </w:r>
-      <w:r>
-        <w:rPr>
-          <w:szCs w:val="26"/>
-        </w:rPr>
-        <w:t xml:space="preserve"> </w:t>
-      </w:r>
-      <w:r>
-        <w:rPr>
-          <w:szCs w:val="26"/>
-          <w:lang w:val="vi-VN"/>
-        </w:rPr>
-        <w:t>cơ bản như</w:t>
-      </w:r>
-      <w:r>
-        <w:rPr>
-          <w:szCs w:val="26"/>
-          <w:lang w:val="vi-VN"/>
-        </w:rPr>
-        <w:t xml:space="preserve"> hiển thị </w:t>
-      </w:r>
-      <w:r>
-        <w:rPr>
-          <w:szCs w:val="26"/>
-        </w:rPr>
-        <w:t>danh sách tài liệu</w:t>
-      </w:r>
-      <w:r>
-        <w:rPr>
-          <w:szCs w:val="26"/>
-          <w:lang w:val="vi-VN"/>
-        </w:rPr>
-        <w:t>,</w:t>
-      </w:r>
-      <w:r>
-        <w:rPr>
-          <w:szCs w:val="26"/>
-          <w:lang w:val="vi-VN"/>
-        </w:rPr>
-        <w:t xml:space="preserve"> xem chi tiết </w:t>
-      </w:r>
-      <w:r>
-        <w:rPr>
-          <w:szCs w:val="26"/>
-        </w:rPr>
-        <w:t>tài liệu</w:t>
-      </w:r>
-      <w:r>
-        <w:rPr>
-          <w:szCs w:val="26"/>
-          <w:lang w:val="vi-VN"/>
-        </w:rPr>
-        <w:t xml:space="preserve">, </w:t>
-      </w:r>
-      <w:r>
-        <w:rPr>
-          <w:szCs w:val="26"/>
-          <w:lang w:val="vi-VN"/>
-        </w:rPr>
-        <w:t>tìm kiếm</w:t>
-      </w:r>
-      <w:r>
-        <w:rPr>
-          <w:szCs w:val="26"/>
-        </w:rPr>
-        <w:t xml:space="preserve"> </w:t>
-      </w:r>
-      <w:r>
-        <w:rPr>
-          <w:szCs w:val="26"/>
-        </w:rPr>
-        <w:t xml:space="preserve">tài liệu, </w:t>
-      </w:r>
-      <w:r>
-        <w:rPr>
-          <w:szCs w:val="26"/>
-        </w:rPr>
-        <w:t>tải lên tài liệu</w:t>
-      </w:r>
-      <w:r>
-        <w:rPr>
-          <w:szCs w:val="26"/>
-        </w:rPr>
-        <w:t>, hiển thị câu hỏi, đặt câu hỏi, trả lời câu hỏi</w:t>
-      </w:r>
-      <w:r>
-        <w:rPr>
-          <w:szCs w:val="26"/>
-          <w:lang w:val="vi-VN"/>
-        </w:rPr>
-        <w:t>.</w:t>
-      </w:r>
-    </w:p>
-    <w:p>
-      <w:pPr>
-        <w:ind w:firstLine="0"/>
+        <w:t xml:space="preserve"> ĐỒ ÁN </w:t>
+      </w:r>
+      <w:r>
         <w:rPr>
           <w:rFonts w:asciiTheme="majorHAnsi" w:hAnsiTheme="majorHAnsi" w:cstheme="majorHAnsi"/>
           <w:b/>
           <w:bCs/>
-        </w:rPr>
-        <w:sectPr>
-          <w:headerReference w:type="default" r:id="rId10"/>
-          <w:footerReference w:type="default" r:id="rId11"/>
-          <w:type w:val="continuous"/>
-          <w:pgSz w:w="11907" w:h="16840" w:code="9"/>
-          <w:pgMar w:top="1134" w:right="1134" w:bottom="1134" w:left="1985" w:header="720" w:footer="720" w:gutter="0"/>
-          <w:pgNumType w:fmt="lowerRoman" w:start="1"/>
-          <w:cols w:space="720"/>
-          <w:docGrid w:linePitch="360"/>
-        </w:sectPr>
-      </w:pPr>
+          <w:sz w:val="28"/>
+          <w:szCs w:val="24"/>
+          <w:lang w:val="en-US"/>
+        </w:rPr>
+        <w:t>CHUYÊN NGÀNH</w:t>
+      </w:r>
+    </w:p>
+    <w:p>
+      <w:pPr>
+        <w:pStyle w:val="content"/>
+        <w:ind w:firstLine="284"/>
+        <w:rPr>
+          <w:b/>
+          <w:bCs/>
+          <w:lang w:val="vi-VN"/>
+        </w:rPr>
+      </w:pPr>
+      <w:r>
+        <w:rPr>
+          <w:b/>
+          <w:bCs/>
+          <w:lang w:val="vi-VN"/>
+        </w:rPr>
+        <w:t>Vấn đề cần nghiên cứu</w:t>
+      </w:r>
+    </w:p>
+    <w:p>
+      <w:pPr>
+        <w:pStyle w:val="content"/>
+      </w:pPr>
+      <w:r>
+        <w:t>Thiết kế hệ thống chia sẻ tài liệu học tập và hỏi đáp giữa sinh viên</w:t>
+      </w:r>
+      <w:r>
+        <w:t>.</w:t>
+      </w:r>
+    </w:p>
+    <w:p>
+      <w:pPr>
+        <w:pStyle w:val="content"/>
+        <w:ind w:firstLine="284"/>
+        <w:rPr>
+          <w:b/>
+          <w:bCs/>
+          <w:lang w:val="vi-VN"/>
+        </w:rPr>
+      </w:pPr>
+      <w:r>
+        <w:rPr>
+          <w:b/>
+          <w:bCs/>
+          <w:lang w:val="vi-VN"/>
+        </w:rPr>
+        <w:t>Các hướng tiếp cận</w:t>
+      </w:r>
+    </w:p>
+    <w:p>
+      <w:pPr>
+        <w:pStyle w:val="content"/>
+        <w:rPr>
+          <w:szCs w:val="26"/>
+          <w:lang w:val="vi-VN"/>
+        </w:rPr>
+      </w:pPr>
+      <w:r>
+        <w:rPr>
+          <w:szCs w:val="26"/>
+          <w:lang w:val="vi-VN"/>
+        </w:rPr>
+        <w:t>Tiến hành tìm hiểu một số trang</w:t>
+      </w:r>
+      <w:r>
+        <w:rPr>
+          <w:szCs w:val="26"/>
+          <w:lang w:val="vi-VN"/>
+        </w:rPr>
+        <w:t xml:space="preserve"> web</w:t>
+      </w:r>
+      <w:r>
+        <w:rPr>
+          <w:szCs w:val="26"/>
+          <w:lang w:val="vi-VN"/>
+        </w:rPr>
+        <w:t xml:space="preserve"> h</w:t>
+      </w:r>
+      <w:r>
+        <w:rPr>
+          <w:szCs w:val="26"/>
+        </w:rPr>
+        <w:t xml:space="preserve">oặc </w:t>
+      </w:r>
+      <w:r>
+        <w:rPr>
+          <w:szCs w:val="26"/>
+          <w:lang w:val="vi-VN"/>
+        </w:rPr>
+        <w:t xml:space="preserve">ứng dụng web </w:t>
+      </w:r>
+      <w:r>
+        <w:rPr>
+          <w:szCs w:val="26"/>
+          <w:lang w:val="vi-VN"/>
+        </w:rPr>
+        <w:t>về dịch vụ</w:t>
+      </w:r>
+      <w:r>
+        <w:rPr>
+          <w:szCs w:val="26"/>
+          <w:lang w:val="vi-VN"/>
+        </w:rPr>
+        <w:t>, tìm hiểu xem cách họ xây dụng mộ</w:t>
+      </w:r>
+      <w:r>
+        <w:rPr>
+          <w:szCs w:val="26"/>
+          <w:lang w:val="vi-VN"/>
+        </w:rPr>
+        <w:t xml:space="preserve">t trang </w:t>
+      </w:r>
+      <w:r>
+        <w:rPr>
+          <w:szCs w:val="26"/>
+        </w:rPr>
+        <w:t xml:space="preserve">web hoặc </w:t>
+      </w:r>
+      <w:r>
+        <w:rPr>
+          <w:szCs w:val="26"/>
+          <w:lang w:val="vi-VN"/>
+        </w:rPr>
+        <w:t>ứng dụng web, các thành phần phải có, các nền tảng</w:t>
+      </w:r>
+      <w:r>
+        <w:rPr>
+          <w:szCs w:val="26"/>
+        </w:rPr>
+        <w:t xml:space="preserve"> </w:t>
+      </w:r>
+      <w:r>
+        <w:rPr>
+          <w:szCs w:val="26"/>
+          <w:lang w:val="vi-VN"/>
+        </w:rPr>
+        <w:t xml:space="preserve">để thiết kế và đưa nó vào thực </w:t>
+      </w:r>
+      <w:r>
+        <w:rPr>
+          <w:szCs w:val="26"/>
+          <w:lang w:val="vi-VN"/>
+        </w:rPr>
+        <w:t>tiễn.</w:t>
+      </w:r>
+    </w:p>
+    <w:p>
+      <w:pPr>
+        <w:pStyle w:val="content"/>
+        <w:ind w:firstLine="284"/>
+        <w:rPr>
+          <w:b/>
+          <w:bCs/>
+          <w:lang w:val="vi-VN"/>
+        </w:rPr>
+      </w:pPr>
+      <w:r>
+        <w:rPr>
+          <w:b/>
+          <w:bCs/>
+          <w:lang w:val="vi-VN"/>
+        </w:rPr>
+        <w:t xml:space="preserve">Cách giải quyết vấn đề </w:t>
+      </w:r>
+    </w:p>
+    <w:p>
+      <w:pPr>
+        <w:pStyle w:val="content"/>
+        <w:rPr>
+          <w:szCs w:val="26"/>
+          <w:lang w:val="vi-VN"/>
+        </w:rPr>
+      </w:pPr>
+      <w:r>
+        <w:rPr>
+          <w:szCs w:val="26"/>
+          <w:lang w:val="vi-VN"/>
+        </w:rPr>
+        <w:t>Tiến hành tìm hiểu các ứng dụng</w:t>
+      </w:r>
+      <w:r>
+        <w:rPr>
+          <w:szCs w:val="26"/>
+        </w:rPr>
+        <w:t xml:space="preserve">, </w:t>
+      </w:r>
+      <w:r>
+        <w:rPr>
+          <w:szCs w:val="26"/>
+          <w:lang w:val="vi-VN"/>
+        </w:rPr>
+        <w:t>phần mề</w:t>
+      </w:r>
+      <w:r>
+        <w:rPr>
+          <w:szCs w:val="26"/>
+          <w:lang w:val="vi-VN"/>
+        </w:rPr>
+        <w:t xml:space="preserve">m và </w:t>
+      </w:r>
+      <w:r>
+        <w:rPr>
+          <w:szCs w:val="26"/>
+          <w:lang w:val="vi-VN"/>
+        </w:rPr>
+        <w:t xml:space="preserve">ngôn ngữ lập trình để thiết kế ứng dụng web, những phần cần có của một ứng dụng </w:t>
+      </w:r>
+      <w:r>
+        <w:rPr>
+          <w:szCs w:val="26"/>
+          <w:lang w:val="vi-VN"/>
+        </w:rPr>
+        <w:t>web và</w:t>
+      </w:r>
+      <w:r>
+        <w:rPr>
+          <w:szCs w:val="26"/>
+          <w:lang w:val="vi-VN"/>
+        </w:rPr>
+        <w:t xml:space="preserve"> sử dụng </w:t>
+      </w:r>
+      <w:r>
+        <w:rPr>
+          <w:szCs w:val="26"/>
+        </w:rPr>
+        <w:t>NodeJS, ReactJS</w:t>
+      </w:r>
+      <w:r>
+        <w:rPr>
+          <w:szCs w:val="26"/>
+          <w:lang w:val="vi-VN"/>
+        </w:rPr>
+        <w:t xml:space="preserve"> và MySQL để tạo nền tảng cơ bản cho ứng dụng web, tiến hành</w:t>
+      </w:r>
+      <w:r>
+        <w:rPr>
+          <w:szCs w:val="26"/>
+        </w:rPr>
+        <w:t xml:space="preserve"> </w:t>
+      </w:r>
+      <w:r>
+        <w:rPr>
+          <w:szCs w:val="26"/>
+          <w:lang w:val="vi-VN"/>
+        </w:rPr>
+        <w:t xml:space="preserve">sửa lỗi </w:t>
+      </w:r>
+      <w:r>
+        <w:rPr>
+          <w:szCs w:val="26"/>
+          <w:lang w:val="vi-VN"/>
+        </w:rPr>
+        <w:br/>
+      </w:r>
+      <w:r>
+        <w:rPr>
+          <w:szCs w:val="26"/>
+          <w:lang w:val="vi-VN"/>
+        </w:rPr>
+        <w:t>có thể có trong quá trình nghiên cứu, kiểm nghiệm và nâng cấp theo thời gian.</w:t>
+      </w:r>
+    </w:p>
+    <w:p>
+      <w:pPr>
+        <w:pStyle w:val="content"/>
+        <w:ind w:firstLine="284"/>
+        <w:rPr>
+          <w:b/>
+          <w:bCs/>
+          <w:lang w:val="vi-VN"/>
+        </w:rPr>
+      </w:pPr>
+      <w:r>
+        <w:rPr>
+          <w:b/>
+          <w:bCs/>
+          <w:lang w:val="vi-VN"/>
+        </w:rPr>
+        <w:t>Kết quả đạt được</w:t>
+      </w:r>
+    </w:p>
+    <w:p>
+      <w:pPr>
+        <w:pStyle w:val="content"/>
+        <w:rPr>
+          <w:szCs w:val="26"/>
+          <w:lang w:val="vi-VN"/>
+        </w:rPr>
+      </w:pPr>
+      <w:r>
+        <w:rPr>
+          <w:szCs w:val="26"/>
+          <w:lang w:val="vi-VN"/>
+        </w:rPr>
+        <w:t xml:space="preserve">Tạo ra một </w:t>
+      </w:r>
+      <w:r>
+        <w:t>hệ thống chia sẻ tài liệu học tập và hỏi đáp giữa sinh viên</w:t>
+      </w:r>
+      <w:r>
+        <w:rPr>
+          <w:szCs w:val="26"/>
+          <w:lang w:val="vi-VN"/>
+        </w:rPr>
+        <w:t xml:space="preserve"> với </w:t>
+      </w:r>
+      <w:r>
+        <w:rPr>
+          <w:szCs w:val="26"/>
+          <w:lang w:val="vi-VN"/>
+        </w:rPr>
+        <w:br/>
+      </w:r>
+      <w:r>
+        <w:rPr>
+          <w:szCs w:val="26"/>
+          <w:lang w:val="vi-VN"/>
+        </w:rPr>
+        <w:t>đầy đủ chứ</w:t>
+      </w:r>
+      <w:r>
+        <w:rPr>
+          <w:szCs w:val="26"/>
+          <w:lang w:val="vi-VN"/>
+        </w:rPr>
+        <w:t>c năng</w:t>
+      </w:r>
+      <w:r>
+        <w:rPr>
+          <w:szCs w:val="26"/>
+        </w:rPr>
+        <w:t xml:space="preserve"> </w:t>
+      </w:r>
+      <w:r>
+        <w:rPr>
+          <w:szCs w:val="26"/>
+          <w:lang w:val="vi-VN"/>
+        </w:rPr>
+        <w:t>cơ bản như</w:t>
+      </w:r>
+      <w:r>
+        <w:rPr>
+          <w:szCs w:val="26"/>
+          <w:lang w:val="vi-VN"/>
+        </w:rPr>
+        <w:t xml:space="preserve"> hiển thị </w:t>
+      </w:r>
+      <w:r>
+        <w:rPr>
+          <w:szCs w:val="26"/>
+        </w:rPr>
+        <w:t>danh sách tài liệu</w:t>
+      </w:r>
+      <w:r>
+        <w:rPr>
+          <w:szCs w:val="26"/>
+          <w:lang w:val="vi-VN"/>
+        </w:rPr>
+        <w:t>,</w:t>
+      </w:r>
+      <w:r>
+        <w:rPr>
+          <w:szCs w:val="26"/>
+          <w:lang w:val="vi-VN"/>
+        </w:rPr>
+        <w:t xml:space="preserve"> xem chi tiết </w:t>
+      </w:r>
+      <w:r>
+        <w:rPr>
+          <w:szCs w:val="26"/>
+        </w:rPr>
+        <w:t>tài liệu</w:t>
+      </w:r>
+      <w:r>
+        <w:rPr>
+          <w:szCs w:val="26"/>
+          <w:lang w:val="vi-VN"/>
+        </w:rPr>
+        <w:t xml:space="preserve">, </w:t>
+      </w:r>
+      <w:r>
+        <w:rPr>
+          <w:szCs w:val="26"/>
+          <w:lang w:val="vi-VN"/>
+        </w:rPr>
+        <w:t>tìm kiếm</w:t>
+      </w:r>
+      <w:r>
+        <w:rPr>
+          <w:szCs w:val="26"/>
+        </w:rPr>
+        <w:t xml:space="preserve"> </w:t>
+      </w:r>
+      <w:r>
+        <w:rPr>
+          <w:szCs w:val="26"/>
+        </w:rPr>
+        <w:t xml:space="preserve">tài liệu, </w:t>
+      </w:r>
+      <w:r>
+        <w:rPr>
+          <w:szCs w:val="26"/>
+        </w:rPr>
+        <w:t>tải lên tài liệu</w:t>
+      </w:r>
+      <w:r>
+        <w:rPr>
+          <w:szCs w:val="26"/>
+        </w:rPr>
+        <w:t>, hiển thị câu hỏi, đặt câu hỏi, trả lời câu hỏi</w:t>
+      </w:r>
+      <w:r>
+        <w:rPr>
+          <w:szCs w:val="26"/>
+          <w:lang w:val="vi-VN"/>
+        </w:rPr>
+        <w:t>.</w:t>
+      </w:r>
+    </w:p>
+    <w:p>
+      <w:pPr>
+        <w:ind w:firstLine="0"/>
+        <w:jc w:val="left"/>
+        <w:rPr>
+          <w:rFonts w:asciiTheme="majorHAnsi" w:eastAsiaTheme="majorEastAsia" w:hAnsiTheme="majorHAnsi" w:cstheme="majorHAnsi"/>
+          <w:b/>
+          <w:sz w:val="28"/>
+          <w:szCs w:val="40"/>
+        </w:rPr>
+      </w:pPr>
+      <w:bookmarkStart w:id="1" w:name="_Toc214530790"/>
+      <w:r>
+        <w:br w:type="page"/>
+      </w:r>
+    </w:p>
+    <w:p>
+      <w:pPr>
+        <w:ind w:firstLine="0"/>
+        <w:jc w:val="center"/>
+        <w:rPr>
+          <w:b/>
+          <w:bCs/>
+          <w:szCs w:val="26"/>
+          <w:lang w:val="en-US"/>
+        </w:rPr>
+      </w:pPr>
+      <w:r>
+        <w:rPr>
+          <w:b/>
+          <w:bCs/>
+          <w:szCs w:val="26"/>
+        </w:rPr>
+        <w:lastRenderedPageBreak/>
+        <w:t>MỞ ĐẦU</w:t>
+      </w:r>
+    </w:p>
+    <w:p>
+      <w:pPr>
+        <w:pStyle w:val="content"/>
+        <w:ind w:firstLine="284"/>
+        <w:rPr>
+          <w:b/>
+        </w:rPr>
+      </w:pPr>
+      <w:r>
+        <w:rPr>
+          <w:b/>
+        </w:rPr>
+        <w:t>Lý do chọn đề tài</w:t>
+      </w:r>
+    </w:p>
+    <w:p>
+      <w:pPr>
+        <w:pStyle w:val="content"/>
+      </w:pPr>
+      <w:r>
+        <w:t xml:space="preserve">Trong quá trình học tập, sinh viên thường gặp khó khăn trong việc tìm kiếm tài liệu phù hợp và thiếu một nền tảng tập trung để trao đổi học thuật. Tài liệu </w:t>
+      </w:r>
+      <w:r>
+        <w:t xml:space="preserve">     </w:t>
+      </w:r>
+      <w:r>
+        <w:t>học tập hiện nay còn rời rạc, khó kiểm chứng và việc</w:t>
+      </w:r>
+      <w:r>
+        <w:t xml:space="preserve"> hỏi đáp</w:t>
+      </w:r>
+      <w:r>
+        <w:t xml:space="preserve"> thường diễn ra trên các nền tảng không chuyên biệt. Vì vậy, đề tài “Thiết kế hệ thống chia sẻ tài liệu học tập và hỏi đáp giữa sinh viên” được lựa chọn nhằm xây dựng một môi trường hỗ trợ sinh viên chia sẻ tài liệu, trao đổi kiến thức và nâng cao hiệu quả học tập.</w:t>
+      </w:r>
+    </w:p>
+    <w:p>
+      <w:pPr>
+        <w:pStyle w:val="content"/>
+        <w:ind w:firstLine="284"/>
+        <w:rPr>
+          <w:b/>
+        </w:rPr>
+      </w:pPr>
+      <w:r>
+        <w:rPr>
+          <w:b/>
+        </w:rPr>
+        <w:t>Mục dích nghiên cứu</w:t>
+      </w:r>
+    </w:p>
+    <w:p>
+      <w:pPr>
+        <w:pStyle w:val="content"/>
+      </w:pPr>
+      <w:r>
+        <w:t xml:space="preserve">Mục đích của đề tài là xây dựng một hệ thống web cho phép sinh viên </w:t>
+      </w:r>
+      <w:r>
+        <w:t xml:space="preserve">   </w:t>
+      </w:r>
+      <w:r>
+        <w:t xml:space="preserve">chia sẻ tài liệu, tìm kiếm nội dung học tập và </w:t>
+      </w:r>
+      <w:r>
+        <w:t>hỏi đáp</w:t>
+      </w:r>
+      <w:r>
+        <w:t xml:space="preserve"> theo chủ đề. Hệ thống </w:t>
+      </w:r>
+      <w:r>
+        <w:t xml:space="preserve">   </w:t>
+      </w:r>
+      <w:r>
+        <w:t xml:space="preserve">hướng đến việc tạo ra một nền tảng trực quan, dễ sử dụng và đáp ứng đầy đủ các chức năng cơ bản như quản lý tài liệu, hỏi đáp, tìm kiếm và đánh giá, đồng thời </w:t>
+      </w:r>
+      <w:r>
+        <w:t xml:space="preserve"> </w:t>
+      </w:r>
+      <w:r>
+        <w:t>ứng dụng các công nghệ hiện đại như ReactJS, NodeJS và MySQL.</w:t>
+      </w:r>
+    </w:p>
+    <w:p>
+      <w:pPr>
+        <w:pStyle w:val="content"/>
+        <w:ind w:firstLine="284"/>
+        <w:rPr>
+          <w:b/>
+        </w:rPr>
+      </w:pPr>
+      <w:r>
+        <w:rPr>
+          <w:b/>
+        </w:rPr>
+        <w:t>Đối tượng nghiên cứu</w:t>
+      </w:r>
+    </w:p>
+    <w:p>
+      <w:pPr>
+        <w:pStyle w:val="content"/>
+        <w:rPr>
+          <w:b/>
+        </w:rPr>
+      </w:pPr>
+      <w:r>
+        <w:t xml:space="preserve">Đối tượng nghiên cứu bao gồm hệ thống chia sẻ tài liệu và hỏi đáp </w:t>
+      </w:r>
+      <w:r>
+        <w:t xml:space="preserve">       </w:t>
+      </w:r>
+      <w:r>
+        <w:t xml:space="preserve">dành cho sinh viên, hướng đến việc quản lý thông tin tài liệu, câu hỏi, câu trả lời </w:t>
+      </w:r>
+      <w:r>
+        <w:t xml:space="preserve">  </w:t>
+      </w:r>
+      <w:r>
+        <w:t xml:space="preserve">và người dùng. Bên cạnh đó, đề tài tập trung vào hoạt động của các nhóm </w:t>
+      </w:r>
+      <w:r>
+        <w:t xml:space="preserve">       </w:t>
+      </w:r>
+      <w:r>
+        <w:t>người dùng như sinh viên, khách truy cập và quản trị viên nhằm bảo đảm hệ thống vận hành đúng mục tiêu.</w:t>
+      </w:r>
+    </w:p>
+    <w:p>
+      <w:pPr>
+        <w:pStyle w:val="content"/>
+        <w:ind w:firstLine="284"/>
+        <w:rPr>
+          <w:b/>
+        </w:rPr>
+      </w:pPr>
+      <w:r>
+        <w:rPr>
+          <w:b/>
+        </w:rPr>
+        <w:t>Phạm vi nghiên cứu</w:t>
+      </w:r>
+    </w:p>
+    <w:p>
+      <w:pPr>
+        <w:pStyle w:val="content"/>
+        <w:rPr>
+          <w:b/>
+        </w:rPr>
+      </w:pPr>
+      <w:r>
+        <w:t xml:space="preserve">Phạm vi của đề tài giới hạn trong việc xây dựng hệ thống web với các </w:t>
+      </w:r>
+      <w:r>
+        <w:t xml:space="preserve">  </w:t>
+      </w:r>
+      <w:r>
+        <w:t xml:space="preserve">chức năng cơ bản như chia sẻ tài liệu, tìm kiếm, hỏi đáp và quản trị. Hệ thống </w:t>
+      </w:r>
+      <w:r>
+        <w:t xml:space="preserve">  </w:t>
+      </w:r>
+      <w:r>
+        <w:t xml:space="preserve">được triển khai </w:t>
+      </w:r>
+      <w:r>
+        <w:t>bằng</w:t>
+      </w:r>
+      <w:r>
+        <w:t xml:space="preserve"> </w:t>
+      </w:r>
+      <w:r>
+        <w:t>Docker</w:t>
+      </w:r>
+      <w:r>
+        <w:t>, sử dụ</w:t>
+      </w:r>
+      <w:r>
+        <w:t>ng ReactJS cho frontend, NodeJS</w:t>
+      </w:r>
+      <w:r>
+        <w:t xml:space="preserve"> cho backend và MySQL cho quản lý dữ liệu. Đề tài không mở rộng sang phát triển ứng dụng </w:t>
+      </w:r>
+      <w:r>
+        <w:t xml:space="preserve">    </w:t>
+      </w:r>
+      <w:bookmarkStart w:id="2" w:name="_GoBack"/>
+      <w:bookmarkEnd w:id="2"/>
+      <w:r>
+        <w:t>di động hoặc tích hợp các tính năng nâng cao ngoài phạm vi đồ án.</w:t>
+      </w:r>
+    </w:p>
+    <w:p>
+      <w:pPr>
+        <w:ind w:firstLine="0"/>
+        <w:jc w:val="left"/>
+        <w:rPr>
+          <w:rFonts w:asciiTheme="majorHAnsi" w:eastAsiaTheme="majorEastAsia" w:hAnsiTheme="majorHAnsi" w:cstheme="majorHAnsi"/>
+          <w:b/>
+          <w:sz w:val="28"/>
+          <w:szCs w:val="40"/>
+        </w:rPr>
+      </w:pPr>
+      <w:r>
+        <w:br w:type="page"/>
+      </w:r>
     </w:p>
     <w:p>
       <w:pPr>
         <w:pStyle w:val="Heading1"/>
       </w:pPr>
-      <w:bookmarkStart w:id="2" w:name="_Toc214530790"/>
       <w:r>
         <w:lastRenderedPageBreak/>
         <w:t>TỔNG QUAN</w:t>
       </w:r>
-      <w:bookmarkEnd w:id="2"/>
+      <w:bookmarkEnd w:id="1"/>
       <w:r>
         <w:t xml:space="preserve"> </w:t>
       </w:r>
@@ -12250,14 +12480,14 @@
         <w:pStyle w:val="Heading1"/>
       </w:pPr>
       <w:bookmarkStart w:id="9" w:name="_Toc182084436"/>
-      <w:bookmarkStart w:id="10" w:name="_Hlk182680604"/>
-      <w:bookmarkStart w:id="11" w:name="_Toc214530796"/>
+      <w:bookmarkStart w:id="10" w:name="_Toc214530796"/>
+      <w:bookmarkStart w:id="11" w:name="_Hlk182680604"/>
       <w:r>
         <w:lastRenderedPageBreak/>
         <w:t>NGHIÊN CỨU LÝ THUYẾT</w:t>
       </w:r>
       <w:bookmarkEnd w:id="9"/>
-      <w:bookmarkEnd w:id="11"/>
+      <w:bookmarkEnd w:id="10"/>
     </w:p>
     <w:p>
       <w:pPr>
@@ -12341,7 +12571,7 @@
                     </pic:cNvPicPr>
                   </pic:nvPicPr>
                   <pic:blipFill>
-                    <a:blip r:embed="rId12">
+                    <a:blip r:embed="rId10">
                       <a:extLst>
                         <a:ext uri="{28A0092B-C50C-407E-A947-70E740481C1C}">
                           <a14:useLocalDpi xmlns:a14="http://schemas.microsoft.com/office/drawing/2010/main" val="0"/>
@@ -13893,7 +14123,7 @@
         <w:pStyle w:val="Heading3"/>
       </w:pPr>
       <w:bookmarkStart w:id="25" w:name="_Toc214530810"/>
-      <w:bookmarkEnd w:id="10"/>
+      <w:bookmarkEnd w:id="11"/>
       <w:r>
         <w:t xml:space="preserve">Ứng dụng của ReactJS trong xây dựng </w:t>
       </w:r>
@@ -14079,6 +14309,7 @@
           <w:id w:val="-589153835"/>
           <w:citation/>
         </w:sdtPr>
+        <w:sdtEndPr/>
         <w:sdtContent>
           <w:r>
             <w:fldChar w:fldCharType="begin"/>
@@ -15689,6 +15920,7 @@
           <w:id w:val="-1609805229"/>
           <w:citation/>
         </w:sdtPr>
+        <w:sdtEndPr/>
         <w:sdtContent>
           <w:r>
             <w:fldChar w:fldCharType="begin"/>
@@ -17852,7 +18084,7 @@
         </w:rPr>
         <w:t xml:space="preserve"> Word sẽ không thấy được chi tiết nên có thể xem bản PDF </w:t>
       </w:r>
-      <w:hyperlink r:id="rId13" w:history="1">
+      <w:hyperlink r:id="rId11" w:history="1">
         <w:r>
           <w:rPr>
             <w:rStyle w:val="Hyperlink"/>
@@ -17892,7 +18124,7 @@
                     <pic:cNvPicPr/>
                   </pic:nvPicPr>
                   <pic:blipFill>
-                    <a:blip r:embed="rId14" cstate="print">
+                    <a:blip r:embed="rId12" cstate="print">
                       <a:extLst>
                         <a:ext uri="{28A0092B-C50C-407E-A947-70E740481C1C}">
                           <a14:useLocalDpi xmlns:a14="http://schemas.microsoft.com/office/drawing/2010/main" val="0"/>
@@ -29246,7 +29478,7 @@
                     <pic:cNvPicPr/>
                   </pic:nvPicPr>
                   <pic:blipFill>
-                    <a:blip r:embed="rId15">
+                    <a:blip r:embed="rId13">
                       <a:extLst>
                         <a:ext uri="{28A0092B-C50C-407E-A947-70E740481C1C}">
                           <a14:useLocalDpi xmlns:a14="http://schemas.microsoft.com/office/drawing/2010/main" val="0"/>
@@ -29476,7 +29708,7 @@
                     <pic:cNvPicPr/>
                   </pic:nvPicPr>
                   <pic:blipFill>
-                    <a:blip r:embed="rId16">
+                    <a:blip r:embed="rId14">
                       <a:extLst>
                         <a:ext uri="{28A0092B-C50C-407E-A947-70E740481C1C}">
                           <a14:useLocalDpi xmlns:a14="http://schemas.microsoft.com/office/drawing/2010/main" val="0"/>
@@ -29745,7 +29977,7 @@
                     <pic:cNvPicPr/>
                   </pic:nvPicPr>
                   <pic:blipFill>
-                    <a:blip r:embed="rId17">
+                    <a:blip r:embed="rId15">
                       <a:extLst>
                         <a:ext uri="{28A0092B-C50C-407E-A947-70E740481C1C}">
                           <a14:useLocalDpi xmlns:a14="http://schemas.microsoft.com/office/drawing/2010/main" val="0"/>
@@ -30014,7 +30246,7 @@
                     <pic:cNvPicPr/>
                   </pic:nvPicPr>
                   <pic:blipFill>
-                    <a:blip r:embed="rId18">
+                    <a:blip r:embed="rId16">
                       <a:extLst>
                         <a:ext uri="{28A0092B-C50C-407E-A947-70E740481C1C}">
                           <a14:useLocalDpi xmlns:a14="http://schemas.microsoft.com/office/drawing/2010/main" val="0"/>
@@ -30309,7 +30541,7 @@
                     <pic:cNvPicPr/>
                   </pic:nvPicPr>
                   <pic:blipFill>
-                    <a:blip r:embed="rId19">
+                    <a:blip r:embed="rId17">
                       <a:extLst>
                         <a:ext uri="{28A0092B-C50C-407E-A947-70E740481C1C}">
                           <a14:useLocalDpi xmlns:a14="http://schemas.microsoft.com/office/drawing/2010/main" val="0"/>
@@ -30636,7 +30868,7 @@
                     <pic:cNvPicPr/>
                   </pic:nvPicPr>
                   <pic:blipFill>
-                    <a:blip r:embed="rId20">
+                    <a:blip r:embed="rId18">
                       <a:extLst>
                         <a:ext uri="{28A0092B-C50C-407E-A947-70E740481C1C}">
                           <a14:useLocalDpi xmlns:a14="http://schemas.microsoft.com/office/drawing/2010/main" val="0"/>
@@ -30999,7 +31231,8 @@
       </w:pPr>
     </w:p>
     <w:sectPr>
-      <w:footerReference w:type="default" r:id="rId21"/>
+      <w:headerReference w:type="default" r:id="rId19"/>
+      <w:footerReference w:type="default" r:id="rId20"/>
       <w:pgSz w:w="11907" w:h="16840" w:code="9"/>
       <w:pgMar w:top="1134" w:right="1134" w:bottom="1134" w:left="1985" w:header="720" w:footer="720" w:gutter="0"/>
       <w:pgNumType w:start="1"/>
@@ -31042,7 +31275,6 @@
   <w:p>
     <w:pPr>
       <w:pStyle w:val="Chntrang1"/>
-      <w:ind w:left="0"/>
       <w:rPr>
         <w:rStyle w:val="Strong"/>
       </w:rPr>
@@ -31057,13 +31289,174 @@
       <w:rPr>
         <w:rStyle w:val="Strong"/>
       </w:rPr>
-      <w:ptab w:relativeTo="margin" w:alignment="center" w:leader="none"/>
+      <w:tab/>
     </w:r>
     <w:r>
       <w:rPr>
         <w:rStyle w:val="Strong"/>
-      </w:rPr>
-      <w:ptab w:relativeTo="margin" w:alignment="right" w:leader="none"/>
+        <w:lang w:val="en-US"/>
+      </w:rPr>
+      <w:tab/>
+    </w:r>
+    <w:r>
+      <w:rPr>
+        <w:rStyle w:val="Strong"/>
+        <w:lang w:val="en-US"/>
+      </w:rPr>
+      <w:tab/>
+    </w:r>
+    <w:r>
+      <w:rPr>
+        <w:rStyle w:val="Strong"/>
+        <w:lang w:val="en-US"/>
+      </w:rPr>
+      <w:tab/>
+    </w:r>
+    <w:r>
+      <w:rPr>
+        <w:rStyle w:val="Strong"/>
+        <w:lang w:val="en-US"/>
+      </w:rPr>
+      <w:tab/>
+    </w:r>
+    <w:r>
+      <w:rPr>
+        <w:rStyle w:val="Strong"/>
+        <w:lang w:val="en-US"/>
+      </w:rPr>
+      <w:tab/>
+    </w:r>
+    <w:r>
+      <w:rPr>
+        <w:rStyle w:val="Strong"/>
+        <w:lang w:val="en-US"/>
+      </w:rPr>
+      <w:tab/>
+    </w:r>
+    <w:r>
+      <w:rPr>
+        <w:rStyle w:val="Strong"/>
+        <w:lang w:val="en-US"/>
+      </w:rPr>
+      <w:tab/>
+    </w:r>
+    <w:r>
+      <w:rPr>
+        <w:rStyle w:val="Strong"/>
+        <w:lang w:val="en-US"/>
+      </w:rPr>
+      <w:tab/>
+    </w:r>
+    <w:r>
+      <w:rPr>
+        <w:rStyle w:val="Strong"/>
+        <w:lang w:val="en-US"/>
+      </w:rPr>
+      <w:tab/>
+    </w:r>
+    <w:r>
+      <w:rPr>
+        <w:rStyle w:val="Strong"/>
+        <w:lang w:val="en-US"/>
+      </w:rPr>
+      <w:tab/>
+    </w:r>
+    <w:r>
+      <w:rPr>
+        <w:rStyle w:val="Strong"/>
+        <w:lang w:val="en-US"/>
+      </w:rPr>
+      <w:tab/>
+    </w:r>
+    <w:r>
+      <w:rPr>
+        <w:rStyle w:val="Strong"/>
+        <w:lang w:val="en-US"/>
+      </w:rPr>
+      <w:tab/>
+    </w:r>
+    <w:r>
+      <w:rPr>
+        <w:rStyle w:val="Strong"/>
+        <w:lang w:val="en-US"/>
+      </w:rPr>
+      <w:tab/>
+    </w:r>
+    <w:r>
+      <w:rPr>
+        <w:rStyle w:val="Strong"/>
+        <w:lang w:val="en-US"/>
+      </w:rPr>
+      <w:tab/>
+    </w:r>
+    <w:r>
+      <w:rPr>
+        <w:rStyle w:val="Strong"/>
+        <w:lang w:val="en-US"/>
+      </w:rPr>
+      <w:tab/>
+    </w:r>
+    <w:r>
+      <w:rPr>
+        <w:rStyle w:val="Strong"/>
+        <w:lang w:val="en-US"/>
+      </w:rPr>
+      <w:tab/>
+    </w:r>
+    <w:r>
+      <w:rPr>
+        <w:rStyle w:val="Strong"/>
+        <w:lang w:val="en-US"/>
+      </w:rPr>
+      <w:tab/>
+    </w:r>
+    <w:r>
+      <w:rPr>
+        <w:rStyle w:val="Strong"/>
+      </w:rPr>
+      <w:tab/>
+    </w:r>
+    <w:r>
+      <w:rPr>
+        <w:rStyle w:val="Strong"/>
+        <w:lang w:val="en-US"/>
+      </w:rPr>
+      <w:tab/>
+    </w:r>
+    <w:r>
+      <w:rPr>
+        <w:rStyle w:val="Strong"/>
+        <w:lang w:val="en-US"/>
+      </w:rPr>
+      <w:tab/>
+    </w:r>
+    <w:r>
+      <w:rPr>
+        <w:rStyle w:val="Strong"/>
+        <w:lang w:val="en-US"/>
+      </w:rPr>
+      <w:tab/>
+    </w:r>
+    <w:r>
+      <w:rPr>
+        <w:rStyle w:val="Strong"/>
+        <w:lang w:val="en-US"/>
+      </w:rPr>
+      <w:tab/>
+    </w:r>
+    <w:r>
+      <w:rPr>
+        <w:rStyle w:val="Strong"/>
+        <w:lang w:val="en-US"/>
+      </w:rPr>
+      <w:tab/>
+    </w:r>
+    <w:r>
+      <w:rPr>
+        <w:rStyle w:val="Strong"/>
+        <w:lang w:val="en-US"/>
+      </w:rPr>
+      <w:tab/>
     </w:r>
     <w:r>
       <w:rPr>
@@ -31075,7 +31468,7 @@
       <w:rPr>
         <w:rStyle w:val="Strong"/>
       </w:rPr>
-      <w:instrText>PAGE   \* MERGEFORMAT</w:instrText>
+      <w:instrText xml:space="preserve"> PAGE   \* MERGEFORMAT </w:instrText>
     </w:r>
     <w:r>
       <w:rPr>
@@ -31088,230 +31481,7 @@
         <w:rStyle w:val="Strong"/>
         <w:noProof/>
       </w:rPr>
-      <w:t>v</w:t>
-    </w:r>
-    <w:r>
-      <w:rPr>
-        <w:rStyle w:val="Strong"/>
-      </w:rPr>
-      <w:fldChar w:fldCharType="end"/>
-    </w:r>
-  </w:p>
-</w:ftr>
-</file>
-
-<file path=word/footer2.xml><?xml version="1.0" encoding="utf-8"?>
-<w:ftr xmlns:wpc="http://schemas.microsoft.com/office/word/2010/wordprocessingCanvas" xmlns:mc="http://schemas.openxmlformats.org/markup-compatibility/2006" xmlns:o="urn:schemas-microsoft-com:office:office" xmlns:r="http://schemas.openxmlformats.org/officeDocument/2006/relationships" xmlns:m="http://schemas.openxmlformats.org/officeDocument/2006/math" xmlns:v="urn:schemas-microsoft-com:vml" xmlns:wp14="http://schemas.microsoft.com/office/word/2010/wordprocessingDrawing" xmlns:wp="http://schemas.openxmlformats.org/drawingml/2006/wordprocessingDrawing" xmlns:w10="urn:schemas-microsoft-com:office:word" xmlns:w="http://schemas.openxmlformats.org/wordprocessingml/2006/main" xmlns:w14="http://schemas.microsoft.com/office/word/2010/wordml" xmlns:wpg="http://schemas.microsoft.com/office/word/2010/wordprocessingGroup" xmlns:wpi="http://schemas.microsoft.com/office/word/2010/wordprocessingInk" xmlns:wne="http://schemas.microsoft.com/office/word/2006/wordml" xmlns:wps="http://schemas.microsoft.com/office/word/2010/wordprocessingShape" mc:Ignorable="w14 wp14">
-  <w:p>
-    <w:pPr>
-      <w:pStyle w:val="Chntrang1"/>
-      <w:rPr>
-        <w:rStyle w:val="Strong"/>
-      </w:rPr>
-    </w:pPr>
-    <w:r>
-      <w:rPr>
-        <w:rStyle w:val="Strong"/>
-      </w:rPr>
-      <w:t>Hà Gia Lộc</w:t>
-    </w:r>
-    <w:r>
-      <w:rPr>
-        <w:rStyle w:val="Strong"/>
-      </w:rPr>
-      <w:tab/>
-    </w:r>
-    <w:r>
-      <w:rPr>
-        <w:rStyle w:val="Strong"/>
-        <w:lang w:val="en-US"/>
-      </w:rPr>
-      <w:tab/>
-    </w:r>
-    <w:r>
-      <w:rPr>
-        <w:rStyle w:val="Strong"/>
-        <w:lang w:val="en-US"/>
-      </w:rPr>
-      <w:tab/>
-    </w:r>
-    <w:r>
-      <w:rPr>
-        <w:rStyle w:val="Strong"/>
-        <w:lang w:val="en-US"/>
-      </w:rPr>
-      <w:tab/>
-    </w:r>
-    <w:r>
-      <w:rPr>
-        <w:rStyle w:val="Strong"/>
-        <w:lang w:val="en-US"/>
-      </w:rPr>
-      <w:tab/>
-    </w:r>
-    <w:r>
-      <w:rPr>
-        <w:rStyle w:val="Strong"/>
-        <w:lang w:val="en-US"/>
-      </w:rPr>
-      <w:tab/>
-    </w:r>
-    <w:r>
-      <w:rPr>
-        <w:rStyle w:val="Strong"/>
-        <w:lang w:val="en-US"/>
-      </w:rPr>
-      <w:tab/>
-    </w:r>
-    <w:r>
-      <w:rPr>
-        <w:rStyle w:val="Strong"/>
-        <w:lang w:val="en-US"/>
-      </w:rPr>
-      <w:tab/>
-    </w:r>
-    <w:r>
-      <w:rPr>
-        <w:rStyle w:val="Strong"/>
-        <w:lang w:val="en-US"/>
-      </w:rPr>
-      <w:tab/>
-    </w:r>
-    <w:r>
-      <w:rPr>
-        <w:rStyle w:val="Strong"/>
-        <w:lang w:val="en-US"/>
-      </w:rPr>
-      <w:tab/>
-    </w:r>
-    <w:r>
-      <w:rPr>
-        <w:rStyle w:val="Strong"/>
-        <w:lang w:val="en-US"/>
-      </w:rPr>
-      <w:tab/>
-    </w:r>
-    <w:r>
-      <w:rPr>
-        <w:rStyle w:val="Strong"/>
-        <w:lang w:val="en-US"/>
-      </w:rPr>
-      <w:tab/>
-    </w:r>
-    <w:r>
-      <w:rPr>
-        <w:rStyle w:val="Strong"/>
-        <w:lang w:val="en-US"/>
-      </w:rPr>
-      <w:tab/>
-    </w:r>
-    <w:r>
-      <w:rPr>
-        <w:rStyle w:val="Strong"/>
-        <w:lang w:val="en-US"/>
-      </w:rPr>
-      <w:tab/>
-    </w:r>
-    <w:r>
-      <w:rPr>
-        <w:rStyle w:val="Strong"/>
-        <w:lang w:val="en-US"/>
-      </w:rPr>
-      <w:tab/>
-    </w:r>
-    <w:r>
-      <w:rPr>
-        <w:rStyle w:val="Strong"/>
-        <w:lang w:val="en-US"/>
-      </w:rPr>
-      <w:tab/>
-    </w:r>
-    <w:r>
-      <w:rPr>
-        <w:rStyle w:val="Strong"/>
-        <w:lang w:val="en-US"/>
-      </w:rPr>
-      <w:tab/>
-    </w:r>
-    <w:r>
-      <w:rPr>
-        <w:rStyle w:val="Strong"/>
-        <w:lang w:val="en-US"/>
-      </w:rPr>
-      <w:tab/>
-    </w:r>
-    <w:r>
-      <w:rPr>
-        <w:rStyle w:val="Strong"/>
-      </w:rPr>
-      <w:tab/>
-    </w:r>
-    <w:r>
-      <w:rPr>
-        <w:rStyle w:val="Strong"/>
-        <w:lang w:val="en-US"/>
-      </w:rPr>
-      <w:tab/>
-    </w:r>
-    <w:r>
-      <w:rPr>
-        <w:rStyle w:val="Strong"/>
-        <w:lang w:val="en-US"/>
-      </w:rPr>
-      <w:tab/>
-    </w:r>
-    <w:r>
-      <w:rPr>
-        <w:rStyle w:val="Strong"/>
-        <w:lang w:val="en-US"/>
-      </w:rPr>
-      <w:tab/>
-    </w:r>
-    <w:r>
-      <w:rPr>
-        <w:rStyle w:val="Strong"/>
-        <w:lang w:val="en-US"/>
-      </w:rPr>
-      <w:tab/>
-    </w:r>
-    <w:r>
-      <w:rPr>
-        <w:rStyle w:val="Strong"/>
-        <w:lang w:val="en-US"/>
-      </w:rPr>
-      <w:tab/>
-    </w:r>
-    <w:r>
-      <w:rPr>
-        <w:rStyle w:val="Strong"/>
-        <w:lang w:val="en-US"/>
-      </w:rPr>
-      <w:tab/>
-    </w:r>
-    <w:r>
-      <w:rPr>
-        <w:rStyle w:val="Strong"/>
-      </w:rPr>
-      <w:fldChar w:fldCharType="begin"/>
-    </w:r>
-    <w:r>
-      <w:rPr>
-        <w:rStyle w:val="Strong"/>
-      </w:rPr>
-      <w:instrText xml:space="preserve"> PAGE   \* MERGEFORMAT </w:instrText>
-    </w:r>
-    <w:r>
-      <w:rPr>
-        <w:rStyle w:val="Strong"/>
-      </w:rPr>
-      <w:fldChar w:fldCharType="separate"/>
-    </w:r>
-    <w:r>
-      <w:rPr>
-        <w:rStyle w:val="Strong"/>
-        <w:noProof/>
-      </w:rPr>
-      <w:t>44</w:t>
+      <w:t>10</w:t>
     </w:r>
     <w:r>
       <w:rPr>
@@ -31357,17 +31527,26 @@
     <w:pPr>
       <w:pStyle w:val="utrang1"/>
       <w:rPr>
-        <w:rStyle w:val="Strong"/>
-        <w:b w:val="0"/>
-        <w:bCs w:val="0"/>
-        <w:u w:val="single"/>
+        <w:b/>
       </w:rPr>
     </w:pPr>
     <w:r>
       <w:rPr>
-        <w:rStyle w:val="Strong"/>
-      </w:rPr>
-      <w:t>Thiết kế hệ thống chia sẻ tài liệu học tập và hỏi đáp giữa sinh viên</w:t>
+        <w:b/>
+      </w:rPr>
+      <w:t>Thiết kế hệ thống chia sẻ</w:t>
+    </w:r>
+    <w:r>
+      <w:rPr>
+        <w:b/>
+      </w:rPr>
+      <w:t xml:space="preserve"> </w:t>
+    </w:r>
+    <w:r>
+      <w:rPr>
+        <w:b/>
+      </w:rPr>
+      <w:t>tài liệu học tập và hỏi đáp giữa sinh viên</w:t>
     </w:r>
   </w:p>
 </w:hdr>
@@ -33136,6 +33315,119 @@
     </w:lvl>
   </w:abstractNum>
   <w:abstractNum w:abstractNumId="16">
+    <w:nsid w:val="1A2541BB"/>
+    <w:multiLevelType w:val="hybridMultilevel"/>
+    <w:tmpl w:val="DA58DDAA"/>
+    <w:lvl w:ilvl="0" w:tplc="042A0001">
+      <w:start w:val="1"/>
+      <w:numFmt w:val="bullet"/>
+      <w:lvlText w:val=""/>
+      <w:lvlJc w:val="left"/>
+      <w:pPr>
+        <w:ind w:left="1778" w:hanging="360"/>
+      </w:pPr>
+      <w:rPr>
+        <w:rFonts w:ascii="Symbol" w:hAnsi="Symbol" w:hint="default"/>
+      </w:rPr>
+    </w:lvl>
+    <w:lvl w:ilvl="1" w:tplc="042A0003" w:tentative="1">
+      <w:start w:val="1"/>
+      <w:numFmt w:val="bullet"/>
+      <w:lvlText w:val="o"/>
+      <w:lvlJc w:val="left"/>
+      <w:pPr>
+        <w:ind w:left="2498" w:hanging="360"/>
+      </w:pPr>
+      <w:rPr>
+        <w:rFonts w:ascii="Courier New" w:hAnsi="Courier New" w:cs="Courier New" w:hint="default"/>
+      </w:rPr>
+    </w:lvl>
+    <w:lvl w:ilvl="2" w:tplc="042A0005" w:tentative="1">
+      <w:start w:val="1"/>
+      <w:numFmt w:val="bullet"/>
+      <w:lvlText w:val=""/>
+      <w:lvlJc w:val="left"/>
+      <w:pPr>
+        <w:ind w:left="3218" w:hanging="360"/>
+      </w:pPr>
+      <w:rPr>
+        <w:rFonts w:ascii="Wingdings" w:hAnsi="Wingdings" w:hint="default"/>
+      </w:rPr>
+    </w:lvl>
+    <w:lvl w:ilvl="3" w:tplc="042A0001" w:tentative="1">
+      <w:start w:val="1"/>
+      <w:numFmt w:val="bullet"/>
+      <w:lvlText w:val=""/>
+      <w:lvlJc w:val="left"/>
+      <w:pPr>
+        <w:ind w:left="3938" w:hanging="360"/>
+      </w:pPr>
+      <w:rPr>
+        <w:rFonts w:ascii="Symbol" w:hAnsi="Symbol" w:hint="default"/>
+      </w:rPr>
+    </w:lvl>
+    <w:lvl w:ilvl="4" w:tplc="042A0003" w:tentative="1">
+      <w:start w:val="1"/>
+      <w:numFmt w:val="bullet"/>
+      <w:lvlText w:val="o"/>
+      <w:lvlJc w:val="left"/>
+      <w:pPr>
+        <w:ind w:left="4658" w:hanging="360"/>
+      </w:pPr>
+      <w:rPr>
+        <w:rFonts w:ascii="Courier New" w:hAnsi="Courier New" w:cs="Courier New" w:hint="default"/>
+      </w:rPr>
+    </w:lvl>
+    <w:lvl w:ilvl="5" w:tplc="042A0005" w:tentative="1">
+      <w:start w:val="1"/>
+      <w:numFmt w:val="bullet"/>
+      <w:lvlText w:val=""/>
+      <w:lvlJc w:val="left"/>
+      <w:pPr>
+        <w:ind w:left="5378" w:hanging="360"/>
+      </w:pPr>
+      <w:rPr>
+        <w:rFonts w:ascii="Wingdings" w:hAnsi="Wingdings" w:hint="default"/>
+      </w:rPr>
+    </w:lvl>
+    <w:lvl w:ilvl="6" w:tplc="042A0001" w:tentative="1">
+      <w:start w:val="1"/>
+      <w:numFmt w:val="bullet"/>
+      <w:lvlText w:val=""/>
+      <w:lvlJc w:val="left"/>
+      <w:pPr>
+        <w:ind w:left="6098" w:hanging="360"/>
+      </w:pPr>
+      <w:rPr>
+        <w:rFonts w:ascii="Symbol" w:hAnsi="Symbol" w:hint="default"/>
+      </w:rPr>
+    </w:lvl>
+    <w:lvl w:ilvl="7" w:tplc="042A0003" w:tentative="1">
+      <w:start w:val="1"/>
+      <w:numFmt w:val="bullet"/>
+      <w:lvlText w:val="o"/>
+      <w:lvlJc w:val="left"/>
+      <w:pPr>
+        <w:ind w:left="6818" w:hanging="360"/>
+      </w:pPr>
+      <w:rPr>
+        <w:rFonts w:ascii="Courier New" w:hAnsi="Courier New" w:cs="Courier New" w:hint="default"/>
+      </w:rPr>
+    </w:lvl>
+    <w:lvl w:ilvl="8" w:tplc="042A0005" w:tentative="1">
+      <w:start w:val="1"/>
+      <w:numFmt w:val="bullet"/>
+      <w:lvlText w:val=""/>
+      <w:lvlJc w:val="left"/>
+      <w:pPr>
+        <w:ind w:left="7538" w:hanging="360"/>
+      </w:pPr>
+      <w:rPr>
+        <w:rFonts w:ascii="Wingdings" w:hAnsi="Wingdings" w:hint="default"/>
+      </w:rPr>
+    </w:lvl>
+  </w:abstractNum>
+  <w:abstractNum w:abstractNumId="17">
     <w:nsid w:val="1D383119"/>
     <w:multiLevelType w:val="hybridMultilevel"/>
     <w:tmpl w:val="A89AAED4"/>
@@ -33248,7 +33540,7 @@
       </w:rPr>
     </w:lvl>
   </w:abstractNum>
-  <w:abstractNum w:abstractNumId="17">
+  <w:abstractNum w:abstractNumId="18">
     <w:nsid w:val="26221069"/>
     <w:multiLevelType w:val="hybridMultilevel"/>
     <w:tmpl w:val="E618BC54"/>
@@ -33361,7 +33653,7 @@
       </w:rPr>
     </w:lvl>
   </w:abstractNum>
-  <w:abstractNum w:abstractNumId="18">
+  <w:abstractNum w:abstractNumId="19">
     <w:nsid w:val="2A4545F2"/>
     <w:multiLevelType w:val="hybridMultilevel"/>
     <w:tmpl w:val="5616F0F8"/>
@@ -33474,7 +33766,7 @@
       </w:rPr>
     </w:lvl>
   </w:abstractNum>
-  <w:abstractNum w:abstractNumId="19">
+  <w:abstractNum w:abstractNumId="20">
     <w:nsid w:val="2A9F535D"/>
     <w:multiLevelType w:val="hybridMultilevel"/>
     <w:tmpl w:val="A29A7914"/>
@@ -33587,7 +33879,7 @@
       </w:rPr>
     </w:lvl>
   </w:abstractNum>
-  <w:abstractNum w:abstractNumId="20">
+  <w:abstractNum w:abstractNumId="21">
     <w:nsid w:val="2CD3615C"/>
     <w:multiLevelType w:val="multilevel"/>
     <w:tmpl w:val="BA2222FC"/>
@@ -33749,7 +34041,7 @@
       </w:rPr>
     </w:lvl>
   </w:abstractNum>
-  <w:abstractNum w:abstractNumId="21">
+  <w:abstractNum w:abstractNumId="22">
     <w:nsid w:val="2D0D0F8A"/>
     <w:multiLevelType w:val="hybridMultilevel"/>
     <w:tmpl w:val="E16C6FAA"/>
@@ -33862,7 +34154,7 @@
       </w:rPr>
     </w:lvl>
   </w:abstractNum>
-  <w:abstractNum w:abstractNumId="22">
+  <w:abstractNum w:abstractNumId="23">
     <w:nsid w:val="301F5106"/>
     <w:multiLevelType w:val="hybridMultilevel"/>
     <w:tmpl w:val="28E8BE7A"/>
@@ -33975,7 +34267,7 @@
       </w:rPr>
     </w:lvl>
   </w:abstractNum>
-  <w:abstractNum w:abstractNumId="23">
+  <w:abstractNum w:abstractNumId="24">
     <w:nsid w:val="32BA461A"/>
     <w:multiLevelType w:val="hybridMultilevel"/>
     <w:tmpl w:val="700E3E2A"/>
@@ -34064,7 +34356,7 @@
       </w:pPr>
     </w:lvl>
   </w:abstractNum>
-  <w:abstractNum w:abstractNumId="24">
+  <w:abstractNum w:abstractNumId="25">
     <w:nsid w:val="338D62B8"/>
     <w:multiLevelType w:val="hybridMultilevel"/>
     <w:tmpl w:val="AF861FE0"/>
@@ -34177,7 +34469,7 @@
       </w:rPr>
     </w:lvl>
   </w:abstractNum>
-  <w:abstractNum w:abstractNumId="25">
+  <w:abstractNum w:abstractNumId="26">
     <w:nsid w:val="359009B7"/>
     <w:multiLevelType w:val="hybridMultilevel"/>
     <w:tmpl w:val="B9326096"/>
@@ -34290,7 +34582,7 @@
       </w:rPr>
     </w:lvl>
   </w:abstractNum>
-  <w:abstractNum w:abstractNumId="26">
+  <w:abstractNum w:abstractNumId="27">
     <w:nsid w:val="37782820"/>
     <w:multiLevelType w:val="hybridMultilevel"/>
     <w:tmpl w:val="24147CAA"/>
@@ -34403,7 +34695,7 @@
       </w:rPr>
     </w:lvl>
   </w:abstractNum>
-  <w:abstractNum w:abstractNumId="27">
+  <w:abstractNum w:abstractNumId="28">
     <w:nsid w:val="39343503"/>
     <w:multiLevelType w:val="hybridMultilevel"/>
     <w:tmpl w:val="3B9070BC"/>
@@ -34516,7 +34808,7 @@
       </w:rPr>
     </w:lvl>
   </w:abstractNum>
-  <w:abstractNum w:abstractNumId="28">
+  <w:abstractNum w:abstractNumId="29">
     <w:nsid w:val="3A3C4912"/>
     <w:multiLevelType w:val="hybridMultilevel"/>
     <w:tmpl w:val="700E3E2A"/>
@@ -34605,7 +34897,7 @@
       </w:pPr>
     </w:lvl>
   </w:abstractNum>
-  <w:abstractNum w:abstractNumId="29">
+  <w:abstractNum w:abstractNumId="30">
     <w:nsid w:val="3AE179E9"/>
     <w:multiLevelType w:val="hybridMultilevel"/>
     <w:tmpl w:val="83920134"/>
@@ -34718,7 +35010,7 @@
       </w:rPr>
     </w:lvl>
   </w:abstractNum>
-  <w:abstractNum w:abstractNumId="30">
+  <w:abstractNum w:abstractNumId="31">
     <w:nsid w:val="3AF46974"/>
     <w:multiLevelType w:val="hybridMultilevel"/>
     <w:tmpl w:val="912EFC56"/>
@@ -34831,7 +35123,7 @@
       </w:rPr>
     </w:lvl>
   </w:abstractNum>
-  <w:abstractNum w:abstractNumId="31">
+  <w:abstractNum w:abstractNumId="32">
     <w:nsid w:val="3C16535F"/>
     <w:multiLevelType w:val="hybridMultilevel"/>
     <w:tmpl w:val="95263C7C"/>
@@ -34944,7 +35236,7 @@
       </w:rPr>
     </w:lvl>
   </w:abstractNum>
-  <w:abstractNum w:abstractNumId="32">
+  <w:abstractNum w:abstractNumId="33">
     <w:nsid w:val="3C7E6111"/>
     <w:multiLevelType w:val="hybridMultilevel"/>
     <w:tmpl w:val="1D720838"/>
@@ -35033,7 +35325,7 @@
       </w:pPr>
     </w:lvl>
   </w:abstractNum>
-  <w:abstractNum w:abstractNumId="33">
+  <w:abstractNum w:abstractNumId="34">
     <w:nsid w:val="3FEA4125"/>
     <w:multiLevelType w:val="hybridMultilevel"/>
     <w:tmpl w:val="700E3E2A"/>
@@ -35122,7 +35414,156 @@
       </w:pPr>
     </w:lvl>
   </w:abstractNum>
-  <w:abstractNum w:abstractNumId="34">
+  <w:abstractNum w:abstractNumId="35">
+    <w:nsid w:val="40286D3D"/>
+    <w:multiLevelType w:val="multilevel"/>
+    <w:tmpl w:val="213C6034"/>
+    <w:lvl w:ilvl="0">
+      <w:start w:val="1"/>
+      <w:numFmt w:val="bullet"/>
+      <w:lvlText w:val=""/>
+      <w:lvlJc w:val="left"/>
+      <w:pPr>
+        <w:tabs>
+          <w:tab w:val="num" w:pos="720"/>
+        </w:tabs>
+        <w:ind w:left="720" w:hanging="360"/>
+      </w:pPr>
+      <w:rPr>
+        <w:rFonts w:ascii="Symbol" w:hAnsi="Symbol" w:hint="default"/>
+        <w:sz w:val="20"/>
+      </w:rPr>
+    </w:lvl>
+    <w:lvl w:ilvl="1" w:tentative="1">
+      <w:start w:val="1"/>
+      <w:numFmt w:val="bullet"/>
+      <w:lvlText w:val="o"/>
+      <w:lvlJc w:val="left"/>
+      <w:pPr>
+        <w:tabs>
+          <w:tab w:val="num" w:pos="1440"/>
+        </w:tabs>
+        <w:ind w:left="1440" w:hanging="360"/>
+      </w:pPr>
+      <w:rPr>
+        <w:rFonts w:ascii="Courier New" w:hAnsi="Courier New" w:hint="default"/>
+        <w:sz w:val="20"/>
+      </w:rPr>
+    </w:lvl>
+    <w:lvl w:ilvl="2" w:tentative="1">
+      <w:start w:val="1"/>
+      <w:numFmt w:val="bullet"/>
+      <w:lvlText w:val=""/>
+      <w:lvlJc w:val="left"/>
+      <w:pPr>
+        <w:tabs>
+          <w:tab w:val="num" w:pos="2160"/>
+        </w:tabs>
+        <w:ind w:left="2160" w:hanging="360"/>
+      </w:pPr>
+      <w:rPr>
+        <w:rFonts w:ascii="Wingdings" w:hAnsi="Wingdings" w:hint="default"/>
+        <w:sz w:val="20"/>
+      </w:rPr>
+    </w:lvl>
+    <w:lvl w:ilvl="3" w:tentative="1">
+      <w:start w:val="1"/>
+      <w:numFmt w:val="bullet"/>
+      <w:lvlText w:val=""/>
+      <w:lvlJc w:val="left"/>
+      <w:pPr>
+        <w:tabs>
+          <w:tab w:val="num" w:pos="2880"/>
+        </w:tabs>
+        <w:ind w:left="2880" w:hanging="360"/>
+      </w:pPr>
+      <w:rPr>
+        <w:rFonts w:ascii="Wingdings" w:hAnsi="Wingdings" w:hint="default"/>
+        <w:sz w:val="20"/>
+      </w:rPr>
+    </w:lvl>
+    <w:lvl w:ilvl="4" w:tentative="1">
+      <w:start w:val="1"/>
+      <w:numFmt w:val="bullet"/>
+      <w:lvlText w:val=""/>
+      <w:lvlJc w:val="left"/>
+      <w:pPr>
+        <w:tabs>
+          <w:tab w:val="num" w:pos="3600"/>
+        </w:tabs>
+        <w:ind w:left="3600" w:hanging="360"/>
+      </w:pPr>
+      <w:rPr>
+        <w:rFonts w:ascii="Wingdings" w:hAnsi="Wingdings" w:hint="default"/>
+        <w:sz w:val="20"/>
+      </w:rPr>
+    </w:lvl>
+    <w:lvl w:ilvl="5" w:tentative="1">
+      <w:start w:val="1"/>
+      <w:numFmt w:val="bullet"/>
+      <w:lvlText w:val=""/>
+      <w:lvlJc w:val="left"/>
+      <w:pPr>
+        <w:tabs>
+          <w:tab w:val="num" w:pos="4320"/>
+        </w:tabs>
+        <w:ind w:left="4320" w:hanging="360"/>
+      </w:pPr>
+      <w:rPr>
+        <w:rFonts w:ascii="Wingdings" w:hAnsi="Wingdings" w:hint="default"/>
+        <w:sz w:val="20"/>
+      </w:rPr>
+    </w:lvl>
+    <w:lvl w:ilvl="6" w:tentative="1">
+      <w:start w:val="1"/>
+      <w:numFmt w:val="bullet"/>
+      <w:lvlText w:val=""/>
+      <w:lvlJc w:val="left"/>
+      <w:pPr>
+        <w:tabs>
+          <w:tab w:val="num" w:pos="5040"/>
+        </w:tabs>
+        <w:ind w:left="5040" w:hanging="360"/>
+      </w:pPr>
+      <w:rPr>
+        <w:rFonts w:ascii="Wingdings" w:hAnsi="Wingdings" w:hint="default"/>
+        <w:sz w:val="20"/>
+      </w:rPr>
+    </w:lvl>
+    <w:lvl w:ilvl="7" w:tentative="1">
+      <w:start w:val="1"/>
+      <w:numFmt w:val="bullet"/>
+      <w:lvlText w:val=""/>
+      <w:lvlJc w:val="left"/>
+      <w:pPr>
+        <w:tabs>
+          <w:tab w:val="num" w:pos="5760"/>
+        </w:tabs>
+        <w:ind w:left="5760" w:hanging="360"/>
+      </w:pPr>
+      <w:rPr>
+        <w:rFonts w:ascii="Wingdings" w:hAnsi="Wingdings" w:hint="default"/>
+        <w:sz w:val="20"/>
+      </w:rPr>
+    </w:lvl>
+    <w:lvl w:ilvl="8" w:tentative="1">
+      <w:start w:val="1"/>
+      <w:numFmt w:val="bullet"/>
+      <w:lvlText w:val=""/>
+      <w:lvlJc w:val="left"/>
+      <w:pPr>
+        <w:tabs>
+          <w:tab w:val="num" w:pos="6480"/>
+        </w:tabs>
+        <w:ind w:left="6480" w:hanging="360"/>
+      </w:pPr>
+      <w:rPr>
+        <w:rFonts w:ascii="Wingdings" w:hAnsi="Wingdings" w:hint="default"/>
+        <w:sz w:val="20"/>
+      </w:rPr>
+    </w:lvl>
+  </w:abstractNum>
+  <w:abstractNum w:abstractNumId="36">
     <w:nsid w:val="42DA6687"/>
     <w:multiLevelType w:val="hybridMultilevel"/>
     <w:tmpl w:val="4FE4781E"/>
@@ -35235,7 +35676,7 @@
       </w:rPr>
     </w:lvl>
   </w:abstractNum>
-  <w:abstractNum w:abstractNumId="35">
+  <w:abstractNum w:abstractNumId="37">
     <w:nsid w:val="43D62F6C"/>
     <w:multiLevelType w:val="hybridMultilevel"/>
     <w:tmpl w:val="F698D7A8"/>
@@ -35348,7 +35789,7 @@
       </w:rPr>
     </w:lvl>
   </w:abstractNum>
-  <w:abstractNum w:abstractNumId="36">
+  <w:abstractNum w:abstractNumId="38">
     <w:nsid w:val="45447F4F"/>
     <w:multiLevelType w:val="hybridMultilevel"/>
     <w:tmpl w:val="8028E542"/>
@@ -35461,7 +35902,7 @@
       </w:rPr>
     </w:lvl>
   </w:abstractNum>
-  <w:abstractNum w:abstractNumId="37">
+  <w:abstractNum w:abstractNumId="39">
     <w:nsid w:val="494A58D6"/>
     <w:multiLevelType w:val="hybridMultilevel"/>
     <w:tmpl w:val="4620CBEE"/>
@@ -35550,7 +35991,7 @@
       </w:pPr>
     </w:lvl>
   </w:abstractNum>
-  <w:abstractNum w:abstractNumId="38">
+  <w:abstractNum w:abstractNumId="40">
     <w:nsid w:val="4B874414"/>
     <w:multiLevelType w:val="hybridMultilevel"/>
     <w:tmpl w:val="E15894D2"/>
@@ -35663,7 +36104,7 @@
       </w:rPr>
     </w:lvl>
   </w:abstractNum>
-  <w:abstractNum w:abstractNumId="39">
+  <w:abstractNum w:abstractNumId="41">
     <w:nsid w:val="4C8B3029"/>
     <w:multiLevelType w:val="hybridMultilevel"/>
     <w:tmpl w:val="A744552A"/>
@@ -35776,7 +36217,7 @@
       </w:rPr>
     </w:lvl>
   </w:abstractNum>
-  <w:abstractNum w:abstractNumId="40">
+  <w:abstractNum w:abstractNumId="42">
     <w:nsid w:val="4E81725B"/>
     <w:multiLevelType w:val="hybridMultilevel"/>
     <w:tmpl w:val="BCAA673A"/>
@@ -35889,7 +36330,7 @@
       </w:rPr>
     </w:lvl>
   </w:abstractNum>
-  <w:abstractNum w:abstractNumId="41">
+  <w:abstractNum w:abstractNumId="43">
     <w:nsid w:val="4F052756"/>
     <w:multiLevelType w:val="hybridMultilevel"/>
     <w:tmpl w:val="A6A0EA8A"/>
@@ -35978,7 +36419,7 @@
       </w:pPr>
     </w:lvl>
   </w:abstractNum>
-  <w:abstractNum w:abstractNumId="42">
+  <w:abstractNum w:abstractNumId="44">
     <w:nsid w:val="5A1A4ECC"/>
     <w:multiLevelType w:val="hybridMultilevel"/>
     <w:tmpl w:val="77241872"/>
@@ -36091,7 +36532,7 @@
       </w:rPr>
     </w:lvl>
   </w:abstractNum>
-  <w:abstractNum w:abstractNumId="43">
+  <w:abstractNum w:abstractNumId="45">
     <w:nsid w:val="5CBA1364"/>
     <w:multiLevelType w:val="hybridMultilevel"/>
     <w:tmpl w:val="18108330"/>
@@ -36204,7 +36645,7 @@
       </w:rPr>
     </w:lvl>
   </w:abstractNum>
-  <w:abstractNum w:abstractNumId="44">
+  <w:abstractNum w:abstractNumId="46">
     <w:nsid w:val="5ECD198D"/>
     <w:multiLevelType w:val="hybridMultilevel"/>
     <w:tmpl w:val="700E3E2A"/>
@@ -36293,7 +36734,7 @@
       </w:pPr>
     </w:lvl>
   </w:abstractNum>
-  <w:abstractNum w:abstractNumId="45">
+  <w:abstractNum w:abstractNumId="47">
     <w:nsid w:val="602948B5"/>
     <w:multiLevelType w:val="hybridMultilevel"/>
     <w:tmpl w:val="20BC3FE8"/>
@@ -36406,7 +36847,7 @@
       </w:rPr>
     </w:lvl>
   </w:abstractNum>
-  <w:abstractNum w:abstractNumId="46">
+  <w:abstractNum w:abstractNumId="48">
     <w:nsid w:val="60363FC5"/>
     <w:multiLevelType w:val="hybridMultilevel"/>
     <w:tmpl w:val="381E53AC"/>
@@ -36519,7 +36960,7 @@
       </w:rPr>
     </w:lvl>
   </w:abstractNum>
-  <w:abstractNum w:abstractNumId="47">
+  <w:abstractNum w:abstractNumId="49">
     <w:nsid w:val="621B7413"/>
     <w:multiLevelType w:val="hybridMultilevel"/>
     <w:tmpl w:val="700E3E2A"/>
@@ -36608,7 +37049,7 @@
       </w:pPr>
     </w:lvl>
   </w:abstractNum>
-  <w:abstractNum w:abstractNumId="48">
+  <w:abstractNum w:abstractNumId="50">
     <w:nsid w:val="66B7401A"/>
     <w:multiLevelType w:val="hybridMultilevel"/>
     <w:tmpl w:val="700E3E2A"/>
@@ -36697,7 +37138,7 @@
       </w:pPr>
     </w:lvl>
   </w:abstractNum>
-  <w:abstractNum w:abstractNumId="49">
+  <w:abstractNum w:abstractNumId="51">
     <w:nsid w:val="68E269D4"/>
     <w:multiLevelType w:val="hybridMultilevel"/>
     <w:tmpl w:val="EE96A114"/>
@@ -36810,7 +37251,7 @@
       </w:rPr>
     </w:lvl>
   </w:abstractNum>
-  <w:abstractNum w:abstractNumId="50">
+  <w:abstractNum w:abstractNumId="52">
     <w:nsid w:val="6ABF7222"/>
     <w:multiLevelType w:val="hybridMultilevel"/>
     <w:tmpl w:val="70668606"/>
@@ -36923,7 +37364,7 @@
       </w:rPr>
     </w:lvl>
   </w:abstractNum>
-  <w:abstractNum w:abstractNumId="51">
+  <w:abstractNum w:abstractNumId="53">
     <w:nsid w:val="6AD77EE7"/>
     <w:multiLevelType w:val="hybridMultilevel"/>
     <w:tmpl w:val="7EE0BD7E"/>
@@ -37036,7 +37477,7 @@
       </w:rPr>
     </w:lvl>
   </w:abstractNum>
-  <w:abstractNum w:abstractNumId="52">
+  <w:abstractNum w:abstractNumId="54">
     <w:nsid w:val="6EA9070A"/>
     <w:multiLevelType w:val="hybridMultilevel"/>
     <w:tmpl w:val="4AB6A4AC"/>
@@ -37125,7 +37566,7 @@
       </w:pPr>
     </w:lvl>
   </w:abstractNum>
-  <w:abstractNum w:abstractNumId="53">
+  <w:abstractNum w:abstractNumId="55">
     <w:nsid w:val="6FA85235"/>
     <w:multiLevelType w:val="hybridMultilevel"/>
     <w:tmpl w:val="700E3E2A"/>
@@ -37214,7 +37655,7 @@
       </w:pPr>
     </w:lvl>
   </w:abstractNum>
-  <w:abstractNum w:abstractNumId="54">
+  <w:abstractNum w:abstractNumId="56">
     <w:nsid w:val="6FB24DA4"/>
     <w:multiLevelType w:val="hybridMultilevel"/>
     <w:tmpl w:val="700E3E2A"/>
@@ -37303,7 +37744,7 @@
       </w:pPr>
     </w:lvl>
   </w:abstractNum>
-  <w:abstractNum w:abstractNumId="55">
+  <w:abstractNum w:abstractNumId="57">
     <w:nsid w:val="726A0E6E"/>
     <w:multiLevelType w:val="hybridMultilevel"/>
     <w:tmpl w:val="7B2EEF3C"/>
@@ -37416,7 +37857,7 @@
       </w:rPr>
     </w:lvl>
   </w:abstractNum>
-  <w:abstractNum w:abstractNumId="56">
+  <w:abstractNum w:abstractNumId="58">
     <w:nsid w:val="744E3205"/>
     <w:multiLevelType w:val="hybridMultilevel"/>
     <w:tmpl w:val="2212900C"/>
@@ -37505,7 +37946,7 @@
       </w:pPr>
     </w:lvl>
   </w:abstractNum>
-  <w:abstractNum w:abstractNumId="57">
+  <w:abstractNum w:abstractNumId="59">
     <w:nsid w:val="746F11BF"/>
     <w:multiLevelType w:val="hybridMultilevel"/>
     <w:tmpl w:val="4B9C34A8"/>
@@ -37618,7 +38059,7 @@
       </w:rPr>
     </w:lvl>
   </w:abstractNum>
-  <w:abstractNum w:abstractNumId="58">
+  <w:abstractNum w:abstractNumId="60">
     <w:nsid w:val="758F44EA"/>
     <w:multiLevelType w:val="hybridMultilevel"/>
     <w:tmpl w:val="1D6E48B6"/>
@@ -37731,7 +38172,7 @@
       </w:rPr>
     </w:lvl>
   </w:abstractNum>
-  <w:abstractNum w:abstractNumId="59">
+  <w:abstractNum w:abstractNumId="61">
     <w:nsid w:val="77490D73"/>
     <w:multiLevelType w:val="hybridMultilevel"/>
     <w:tmpl w:val="4AB6A4AC"/>
@@ -37820,7 +38261,7 @@
       </w:pPr>
     </w:lvl>
   </w:abstractNum>
-  <w:abstractNum w:abstractNumId="60">
+  <w:abstractNum w:abstractNumId="62">
     <w:nsid w:val="7AB42816"/>
     <w:multiLevelType w:val="hybridMultilevel"/>
     <w:tmpl w:val="FAB2408C"/>
@@ -37933,7 +38374,7 @@
       </w:rPr>
     </w:lvl>
   </w:abstractNum>
-  <w:abstractNum w:abstractNumId="61">
+  <w:abstractNum w:abstractNumId="63">
     <w:nsid w:val="7E3F7819"/>
     <w:multiLevelType w:val="hybridMultilevel"/>
     <w:tmpl w:val="34ECB53E"/>
@@ -38047,40 +38488,40 @@
     </w:lvl>
   </w:abstractNum>
   <w:num w:numId="1">
-    <w:abstractNumId w:val="20"/>
+    <w:abstractNumId w:val="21"/>
   </w:num>
   <w:num w:numId="2">
-    <w:abstractNumId w:val="40"/>
+    <w:abstractNumId w:val="42"/>
   </w:num>
   <w:num w:numId="3">
-    <w:abstractNumId w:val="36"/>
+    <w:abstractNumId w:val="38"/>
   </w:num>
   <w:num w:numId="4">
     <w:abstractNumId w:val="13"/>
   </w:num>
   <w:num w:numId="5">
-    <w:abstractNumId w:val="42"/>
+    <w:abstractNumId w:val="44"/>
   </w:num>
   <w:num w:numId="6">
-    <w:abstractNumId w:val="39"/>
+    <w:abstractNumId w:val="41"/>
   </w:num>
   <w:num w:numId="7">
-    <w:abstractNumId w:val="43"/>
+    <w:abstractNumId w:val="45"/>
   </w:num>
   <w:num w:numId="8">
-    <w:abstractNumId w:val="45"/>
+    <w:abstractNumId w:val="47"/>
   </w:num>
   <w:num w:numId="9">
-    <w:abstractNumId w:val="34"/>
+    <w:abstractNumId w:val="36"/>
   </w:num>
   <w:num w:numId="10">
     <w:abstractNumId w:val="11"/>
   </w:num>
   <w:num w:numId="11">
-    <w:abstractNumId w:val="35"/>
+    <w:abstractNumId w:val="37"/>
   </w:num>
   <w:num w:numId="12">
-    <w:abstractNumId w:val="19"/>
+    <w:abstractNumId w:val="20"/>
   </w:num>
   <w:num w:numId="13">
     <w:abstractNumId w:val="14"/>
@@ -38089,34 +38530,34 @@
     <w:abstractNumId w:val="4"/>
   </w:num>
   <w:num w:numId="15">
-    <w:abstractNumId w:val="18"/>
+    <w:abstractNumId w:val="19"/>
   </w:num>
   <w:num w:numId="16">
-    <w:abstractNumId w:val="16"/>
+    <w:abstractNumId w:val="17"/>
   </w:num>
   <w:num w:numId="17">
     <w:abstractNumId w:val="8"/>
   </w:num>
   <w:num w:numId="18">
-    <w:abstractNumId w:val="50"/>
+    <w:abstractNumId w:val="52"/>
   </w:num>
   <w:num w:numId="19">
-    <w:abstractNumId w:val="49"/>
+    <w:abstractNumId w:val="51"/>
   </w:num>
   <w:num w:numId="20">
-    <w:abstractNumId w:val="29"/>
+    <w:abstractNumId w:val="30"/>
   </w:num>
   <w:num w:numId="21">
-    <w:abstractNumId w:val="61"/>
+    <w:abstractNumId w:val="63"/>
   </w:num>
   <w:num w:numId="22">
-    <w:abstractNumId w:val="30"/>
+    <w:abstractNumId w:val="31"/>
   </w:num>
   <w:num w:numId="23">
     <w:abstractNumId w:val="12"/>
   </w:num>
   <w:num w:numId="24">
-    <w:abstractNumId w:val="31"/>
+    <w:abstractNumId w:val="32"/>
   </w:num>
   <w:num w:numId="25">
     <w:abstractNumId w:val="9"/>
@@ -38125,31 +38566,31 @@
     <w:abstractNumId w:val="15"/>
   </w:num>
   <w:num w:numId="27">
-    <w:abstractNumId w:val="46"/>
+    <w:abstractNumId w:val="48"/>
   </w:num>
   <w:num w:numId="28">
-    <w:abstractNumId w:val="22"/>
+    <w:abstractNumId w:val="23"/>
   </w:num>
   <w:num w:numId="29">
     <w:abstractNumId w:val="3"/>
   </w:num>
   <w:num w:numId="30">
+    <w:abstractNumId w:val="27"/>
+  </w:num>
+  <w:num w:numId="31">
+    <w:abstractNumId w:val="57"/>
+  </w:num>
+  <w:num w:numId="32">
     <w:abstractNumId w:val="26"/>
   </w:num>
-  <w:num w:numId="31">
-    <w:abstractNumId w:val="55"/>
-  </w:num>
-  <w:num w:numId="32">
-    <w:abstractNumId w:val="25"/>
-  </w:num>
   <w:num w:numId="33">
-    <w:abstractNumId w:val="51"/>
+    <w:abstractNumId w:val="53"/>
   </w:num>
   <w:num w:numId="34">
-    <w:abstractNumId w:val="58"/>
+    <w:abstractNumId w:val="60"/>
   </w:num>
   <w:num w:numId="35">
-    <w:abstractNumId w:val="17"/>
+    <w:abstractNumId w:val="18"/>
   </w:num>
   <w:num w:numId="36">
     <w:abstractNumId w:val="10"/>
@@ -38161,76 +38602,82 @@
     <w:abstractNumId w:val="0"/>
   </w:num>
   <w:num w:numId="39">
-    <w:abstractNumId w:val="57"/>
+    <w:abstractNumId w:val="59"/>
   </w:num>
   <w:num w:numId="40">
-    <w:abstractNumId w:val="27"/>
+    <w:abstractNumId w:val="28"/>
   </w:num>
   <w:num w:numId="41">
     <w:abstractNumId w:val="6"/>
   </w:num>
   <w:num w:numId="42">
-    <w:abstractNumId w:val="21"/>
+    <w:abstractNumId w:val="22"/>
   </w:num>
   <w:num w:numId="43">
     <w:abstractNumId w:val="2"/>
   </w:num>
   <w:num w:numId="44">
-    <w:abstractNumId w:val="38"/>
+    <w:abstractNumId w:val="40"/>
   </w:num>
   <w:num w:numId="45">
-    <w:abstractNumId w:val="60"/>
+    <w:abstractNumId w:val="62"/>
   </w:num>
   <w:num w:numId="46">
-    <w:abstractNumId w:val="24"/>
+    <w:abstractNumId w:val="25"/>
   </w:num>
   <w:num w:numId="47">
-    <w:abstractNumId w:val="41"/>
+    <w:abstractNumId w:val="43"/>
   </w:num>
   <w:num w:numId="48">
-    <w:abstractNumId w:val="32"/>
+    <w:abstractNumId w:val="33"/>
   </w:num>
   <w:num w:numId="49">
-    <w:abstractNumId w:val="56"/>
+    <w:abstractNumId w:val="58"/>
   </w:num>
   <w:num w:numId="50">
-    <w:abstractNumId w:val="37"/>
+    <w:abstractNumId w:val="39"/>
   </w:num>
   <w:num w:numId="51">
-    <w:abstractNumId w:val="52"/>
+    <w:abstractNumId w:val="54"/>
   </w:num>
   <w:num w:numId="52">
-    <w:abstractNumId w:val="53"/>
+    <w:abstractNumId w:val="55"/>
   </w:num>
   <w:num w:numId="53">
-    <w:abstractNumId w:val="59"/>
+    <w:abstractNumId w:val="61"/>
   </w:num>
   <w:num w:numId="54">
-    <w:abstractNumId w:val="23"/>
+    <w:abstractNumId w:val="24"/>
   </w:num>
   <w:num w:numId="55">
     <w:abstractNumId w:val="1"/>
   </w:num>
   <w:num w:numId="56">
-    <w:abstractNumId w:val="28"/>
+    <w:abstractNumId w:val="29"/>
   </w:num>
   <w:num w:numId="57">
-    <w:abstractNumId w:val="47"/>
+    <w:abstractNumId w:val="49"/>
   </w:num>
   <w:num w:numId="58">
-    <w:abstractNumId w:val="44"/>
+    <w:abstractNumId w:val="46"/>
   </w:num>
   <w:num w:numId="59">
-    <w:abstractNumId w:val="54"/>
+    <w:abstractNumId w:val="56"/>
   </w:num>
   <w:num w:numId="60">
-    <w:abstractNumId w:val="33"/>
+    <w:abstractNumId w:val="34"/>
   </w:num>
   <w:num w:numId="61">
-    <w:abstractNumId w:val="48"/>
+    <w:abstractNumId w:val="50"/>
   </w:num>
   <w:num w:numId="62">
     <w:abstractNumId w:val="5"/>
+  </w:num>
+  <w:num w:numId="63">
+    <w:abstractNumId w:val="35"/>
+  </w:num>
+  <w:num w:numId="64">
+    <w:abstractNumId w:val="16"/>
   </w:num>
   <w:numIdMacAtCleanup w:val="62"/>
 </w:numbering>
@@ -41451,7 +41898,7 @@
   <a:extraClrSchemeLst/>
   <a:extLst>
     <a:ext uri="{05A4C25C-085E-4340-85A3-A5531E510DB2}">
-      <thm15:themeFamily xmlns="" xmlns:thm15="http://schemas.microsoft.com/office/thememl/2012/main" name="Office Theme" id="{62F939B6-93AF-4DB8-9C6B-D6C7DFDC589F}" vid="{4A3C46E8-61CC-4603-A589-7422A47A8E4A}"/>
+      <thm15:themeFamily xmlns:thm15="http://schemas.microsoft.com/office/thememl/2012/main" xmlns="" name="Office Theme" id="{62F939B6-93AF-4DB8-9C6B-D6C7DFDC589F}" vid="{4A3C46E8-61CC-4603-A589-7422A47A8E4A}"/>
     </a:ext>
   </a:extLst>
 </a:theme>
@@ -41583,7 +42030,7 @@
 </file>
 
 <file path=customXml/itemProps1.xml><?xml version="1.0" encoding="utf-8"?>
-<ds:datastoreItem xmlns:ds="http://schemas.openxmlformats.org/officeDocument/2006/customXml" ds:itemID="{597DC73D-6E21-4DBF-BD14-4EB166279B6F}">
+<ds:datastoreItem xmlns:ds="http://schemas.openxmlformats.org/officeDocument/2006/customXml" ds:itemID="{1A57A760-844D-41E9-BEEE-56476862CBA9}">
   <ds:schemaRefs>
     <ds:schemaRef ds:uri="http://schemas.openxmlformats.org/officeDocument/2006/bibliography"/>
   </ds:schemaRefs>

</xml_diff>